<commit_message>
Updated week-04 in biostats-2
</commit_message>
<xml_diff>
--- a/biostats-2/module04/images/full-moon-analysis.docx
+++ b/biostats-2/module04/images/full-moon-analysis.docx
@@ -4,6 +4,9 @@
   <w:body>
     <w:p>
       <w:r>
+        <w:rPr>
+          <w:noProof/>
+        </w:rPr>
         <w:drawing>
           <wp:inline distT="0" distB="0" distL="0" distR="0" wp14:anchorId="2F1FC599" wp14:editId="5D0F49CD">
             <wp:extent cx="5943600" cy="3504565"/>
@@ -43,6 +46,9 @@
     </w:p>
     <w:p>
       <w:r>
+        <w:rPr>
+          <w:noProof/>
+        </w:rPr>
         <w:drawing>
           <wp:inline distT="0" distB="0" distL="0" distR="0" wp14:anchorId="3C134D94" wp14:editId="4B940181">
             <wp:extent cx="2752725" cy="1485900"/>
@@ -82,6 +88,9 @@
     </w:p>
     <w:p>
       <w:r>
+        <w:rPr>
+          <w:noProof/>
+        </w:rPr>
         <w:drawing>
           <wp:inline distT="0" distB="0" distL="0" distR="0" wp14:anchorId="1C18142E" wp14:editId="62CADA03">
             <wp:extent cx="4838700" cy="1428750"/>
@@ -121,6 +130,9 @@
     </w:p>
     <w:p>
       <w:r>
+        <w:rPr>
+          <w:noProof/>
+        </w:rPr>
         <w:lastRenderedPageBreak/>
         <w:drawing>
           <wp:inline distT="0" distB="0" distL="0" distR="0" wp14:anchorId="2A066CF5" wp14:editId="538EAFC5">
@@ -161,6 +173,9 @@
     </w:p>
     <w:p>
       <w:r>
+        <w:rPr>
+          <w:noProof/>
+        </w:rPr>
         <w:drawing>
           <wp:inline distT="0" distB="0" distL="0" distR="0" wp14:anchorId="5BA7C016" wp14:editId="4D80F424">
             <wp:extent cx="2447925" cy="2438400"/>
@@ -200,6 +215,9 @@
     </w:p>
     <w:p>
       <w:r>
+        <w:rPr>
+          <w:noProof/>
+        </w:rPr>
         <w:drawing>
           <wp:inline distT="0" distB="0" distL="0" distR="0" wp14:anchorId="48171F1F" wp14:editId="3A11CDCA">
             <wp:extent cx="4819650" cy="2590800"/>
@@ -239,6 +257,9 @@
     </w:p>
     <w:p>
       <w:r>
+        <w:rPr>
+          <w:noProof/>
+        </w:rPr>
         <w:lastRenderedPageBreak/>
         <w:drawing>
           <wp:inline distT="0" distB="0" distL="0" distR="0" wp14:anchorId="61D09290" wp14:editId="19938B30">
@@ -277,6 +298,9 @@
         </w:drawing>
       </w:r>
       <w:r>
+        <w:rPr>
+          <w:noProof/>
+        </w:rPr>
         <w:drawing>
           <wp:inline distT="0" distB="0" distL="0" distR="0" wp14:anchorId="44790879" wp14:editId="7246E764">
             <wp:extent cx="5057775" cy="1466850"/>
@@ -316,6 +340,9 @@
     </w:p>
     <w:p>
       <w:r>
+        <w:rPr>
+          <w:noProof/>
+        </w:rPr>
         <w:drawing>
           <wp:inline distT="0" distB="0" distL="0" distR="0" wp14:anchorId="4BB7B223" wp14:editId="6139BB96">
             <wp:extent cx="5057775" cy="1466850"/>
@@ -355,6 +382,9 @@
     </w:p>
     <w:p>
       <w:r>
+        <w:rPr>
+          <w:noProof/>
+        </w:rPr>
         <w:drawing>
           <wp:inline distT="0" distB="0" distL="0" distR="0" wp14:anchorId="5E69C8FA" wp14:editId="1B4FF66A">
             <wp:extent cx="5057775" cy="1466850"/>
@@ -394,6 +424,9 @@
     </w:p>
     <w:p>
       <w:r>
+        <w:rPr>
+          <w:noProof/>
+        </w:rPr>
         <w:lastRenderedPageBreak/>
         <w:drawing>
           <wp:inline distT="0" distB="0" distL="0" distR="0" wp14:anchorId="50820F7F" wp14:editId="2899671C">
@@ -434,6 +467,9 @@
     </w:p>
     <w:p>
       <w:r>
+        <w:rPr>
+          <w:noProof/>
+        </w:rPr>
         <w:drawing>
           <wp:inline distT="0" distB="0" distL="0" distR="0" wp14:anchorId="768D8D01" wp14:editId="2F675A79">
             <wp:extent cx="5267325" cy="1866900"/>
@@ -473,6 +509,9 @@
     </w:p>
     <w:p>
       <w:r>
+        <w:rPr>
+          <w:noProof/>
+        </w:rPr>
         <w:drawing>
           <wp:inline distT="0" distB="0" distL="0" distR="0" wp14:anchorId="4FE3DAA4" wp14:editId="734799B8">
             <wp:extent cx="3648075" cy="3371850"/>
@@ -512,6 +551,9 @@
     </w:p>
     <w:p>
       <w:r>
+        <w:rPr>
+          <w:noProof/>
+        </w:rPr>
         <w:lastRenderedPageBreak/>
         <w:drawing>
           <wp:anchor distT="0" distB="0" distL="114300" distR="114300" simplePos="0" relativeHeight="251658240" behindDoc="0" locked="0" layoutInCell="1" allowOverlap="1" wp14:anchorId="24C917F2" wp14:editId="4B0D8AED">
@@ -567,6 +609,9 @@
         <w:br w:type="textWrapping" w:clear="all"/>
       </w:r>
       <w:r>
+        <w:rPr>
+          <w:noProof/>
+        </w:rPr>
         <w:drawing>
           <wp:inline distT="0" distB="0" distL="0" distR="0" wp14:anchorId="2CE82A77" wp14:editId="61B1CF80">
             <wp:extent cx="5267325" cy="4171950"/>
@@ -606,6 +651,9 @@
     </w:p>
     <w:p>
       <w:r>
+        <w:rPr>
+          <w:noProof/>
+        </w:rPr>
         <w:lastRenderedPageBreak/>
         <w:drawing>
           <wp:inline distT="0" distB="0" distL="0" distR="0" wp14:anchorId="1674C8E5" wp14:editId="194BB5A9">
@@ -646,6 +694,9 @@
     </w:p>
     <w:p>
       <w:r>
+        <w:rPr>
+          <w:noProof/>
+        </w:rPr>
         <w:drawing>
           <wp:inline distT="0" distB="0" distL="0" distR="0" wp14:anchorId="350B7AD8" wp14:editId="147492A1">
             <wp:extent cx="2552700" cy="2914650"/>
@@ -685,6 +736,9 @@
     </w:p>
     <w:p>
       <w:r>
+        <w:rPr>
+          <w:noProof/>
+        </w:rPr>
         <w:lastRenderedPageBreak/>
         <w:drawing>
           <wp:inline distT="0" distB="0" distL="0" distR="0" wp14:anchorId="339AF1B4" wp14:editId="60EA1510">
@@ -725,6 +779,9 @@
     </w:p>
     <w:p>
       <w:r>
+        <w:rPr>
+          <w:noProof/>
+        </w:rPr>
         <w:drawing>
           <wp:inline distT="0" distB="0" distL="0" distR="0" wp14:anchorId="7D9865BD" wp14:editId="14CC964E">
             <wp:extent cx="5943600" cy="3783330"/>
@@ -750,6 +807,46 @@
                     <a:xfrm>
                       <a:off x="0" y="0"/>
                       <a:ext cx="5943600" cy="3783330"/>
+                    </a:xfrm>
+                    <a:prstGeom prst="rect">
+                      <a:avLst/>
+                    </a:prstGeom>
+                  </pic:spPr>
+                </pic:pic>
+              </a:graphicData>
+            </a:graphic>
+          </wp:inline>
+        </w:drawing>
+      </w:r>
+    </w:p>
+    <w:p>
+      <w:r>
+        <w:lastRenderedPageBreak/>
+        <w:drawing>
+          <wp:inline distT="0" distB="0" distL="0" distR="0" wp14:anchorId="65A7380D" wp14:editId="5B1E2888">
+            <wp:extent cx="4772025" cy="1781175"/>
+            <wp:effectExtent l="0" t="0" r="9525" b="9525"/>
+            <wp:docPr id="1544824109" name="Picture 1" descr="A table with numbers and a few squares&#10;&#10;Description automatically generated with medium confidence"/>
+            <wp:cNvGraphicFramePr>
+              <a:graphicFrameLocks xmlns:a="http://schemas.openxmlformats.org/drawingml/2006/main" noChangeAspect="1"/>
+            </wp:cNvGraphicFramePr>
+            <a:graphic xmlns:a="http://schemas.openxmlformats.org/drawingml/2006/main">
+              <a:graphicData uri="http://schemas.openxmlformats.org/drawingml/2006/picture">
+                <pic:pic xmlns:pic="http://schemas.openxmlformats.org/drawingml/2006/picture">
+                  <pic:nvPicPr>
+                    <pic:cNvPr id="1544824109" name="Picture 1" descr="A table with numbers and a few squares&#10;&#10;Description automatically generated with medium confidence"/>
+                    <pic:cNvPicPr/>
+                  </pic:nvPicPr>
+                  <pic:blipFill>
+                    <a:blip r:embed="rId23"/>
+                    <a:stretch>
+                      <a:fillRect/>
+                    </a:stretch>
+                  </pic:blipFill>
+                  <pic:spPr>
+                    <a:xfrm>
+                      <a:off x="0" y="0"/>
+                      <a:ext cx="4772025" cy="1781175"/>
                     </a:xfrm>
                     <a:prstGeom prst="rect">
                       <a:avLst/>

</xml_diff>